<commit_message>
updated world of balance.docx
</commit_message>
<xml_diff>
--- a/videos/World in the Balance.docx
+++ b/videos/World in the Balance.docx
@@ -40,6 +40,13 @@
     </w:p>
     <w:p>
       <w:r>
+        <w:t>Balance 41:00 [time]</w:t>
+      </w:r>
+      <w:bookmarkStart w:id="0" w:name="_GoBack"/>
+      <w:bookmarkEnd w:id="0"/>
+    </w:p>
+    <w:p>
+      <w:r>
         <w:t xml:space="preserve">What is a population </w:t>
       </w:r>
       <w:r>
@@ -78,8 +85,6 @@
         </w:rPr>
         <w:t xml:space="preserve"> Degradation</w:t>
       </w:r>
-      <w:bookmarkStart w:id="0" w:name="_GoBack"/>
-      <w:bookmarkEnd w:id="0"/>
     </w:p>
     <w:p/>
     <w:p/>

</xml_diff>